<commit_message>
added temporary names to the milestones for next period
</commit_message>
<xml_diff>
--- a/sprint7/W25_T11_ProjectReport2.docx
+++ b/sprint7/W25_T11_ProjectReport2.docx
@@ -626,31 +626,63 @@
                 <w:sz w:val="22"/>
                 <w:szCs w:val="22"/>
               </w:rPr>
-              <w:t>The application connection to the database has been implemented</w:t>
-            </w:r>
-            <w:r>
-              <w:rPr>
-                <w:rFonts w:ascii="Lucida Sans Unicode" w:hAnsi="Lucida Sans Unicode" w:cs="Lucida Sans Unicode"/>
-                <w:sz w:val="22"/>
-                <w:szCs w:val="22"/>
-              </w:rPr>
-              <w:t xml:space="preserve">. </w:t>
-            </w:r>
-            <w:r>
-              <w:rPr>
-                <w:rFonts w:ascii="Lucida Sans Unicode" w:hAnsi="Lucida Sans Unicode" w:cs="Lucida Sans Unicode"/>
-                <w:sz w:val="22"/>
-                <w:szCs w:val="22"/>
-              </w:rPr>
-              <w:t>M</w:t>
-            </w:r>
-            <w:r>
-              <w:rPr>
-                <w:rFonts w:ascii="Lucida Sans Unicode" w:hAnsi="Lucida Sans Unicode" w:cs="Lucida Sans Unicode"/>
-                <w:sz w:val="22"/>
-                <w:szCs w:val="22"/>
-              </w:rPr>
-              <w:t>uch of the applications structure has been put in place</w:t>
+              <w:t>C</w:t>
+            </w:r>
+            <w:r>
+              <w:rPr>
+                <w:rFonts w:ascii="Lucida Sans Unicode" w:hAnsi="Lucida Sans Unicode" w:cs="Lucida Sans Unicode"/>
+                <w:sz w:val="22"/>
+                <w:szCs w:val="22"/>
+              </w:rPr>
+              <w:t>onnection to the database has been implemented</w:t>
+            </w:r>
+            <w:r>
+              <w:rPr>
+                <w:rFonts w:ascii="Lucida Sans Unicode" w:hAnsi="Lucida Sans Unicode" w:cs="Lucida Sans Unicode"/>
+                <w:sz w:val="22"/>
+                <w:szCs w:val="22"/>
+              </w:rPr>
+              <w:t xml:space="preserve"> and</w:t>
+            </w:r>
+            <w:r>
+              <w:rPr>
+                <w:rFonts w:ascii="Lucida Sans Unicode" w:hAnsi="Lucida Sans Unicode" w:cs="Lucida Sans Unicode"/>
+                <w:sz w:val="22"/>
+                <w:szCs w:val="22"/>
+              </w:rPr>
+              <w:t xml:space="preserve"> </w:t>
+            </w:r>
+            <w:r>
+              <w:rPr>
+                <w:rFonts w:ascii="Lucida Sans Unicode" w:hAnsi="Lucida Sans Unicode" w:cs="Lucida Sans Unicode"/>
+                <w:sz w:val="22"/>
+                <w:szCs w:val="22"/>
+              </w:rPr>
+              <w:t>m</w:t>
+            </w:r>
+            <w:r>
+              <w:rPr>
+                <w:rFonts w:ascii="Lucida Sans Unicode" w:hAnsi="Lucida Sans Unicode" w:cs="Lucida Sans Unicode"/>
+                <w:sz w:val="22"/>
+                <w:szCs w:val="22"/>
+              </w:rPr>
+              <w:t>uch of the</w:t>
+            </w:r>
+            <w:r>
+              <w:rPr>
+                <w:rFonts w:ascii="Lucida Sans Unicode" w:hAnsi="Lucida Sans Unicode" w:cs="Lucida Sans Unicode"/>
+                <w:sz w:val="22"/>
+                <w:szCs w:val="22"/>
+              </w:rPr>
+              <w:t xml:space="preserve"> applications</w:t>
+            </w:r>
+            <w:r>
+              <w:rPr>
+                <w:rFonts w:ascii="Lucida Sans Unicode" w:hAnsi="Lucida Sans Unicode" w:cs="Lucida Sans Unicode"/>
+                <w:sz w:val="22"/>
+                <w:szCs w:val="22"/>
+              </w:rPr>
+              <w:t xml:space="preserve"> structure has been put in place</w:t>
             </w:r>
             <w:r>
               <w:rPr>
@@ -926,6 +958,12 @@
               </w:rPr>
               <w:t>database</w:t>
             </w:r>
+            <w:r>
+              <w:rPr>
+                <w:lang w:val="en-GB"/>
+              </w:rPr>
+              <w:t xml:space="preserve"> and port</w:t>
+            </w:r>
           </w:p>
         </w:tc>
         <w:tc>
@@ -1162,6 +1200,14 @@
                 <w:u w:val="none"/>
               </w:rPr>
             </w:pPr>
+            <w:r>
+              <w:rPr>
+                <w:b w:val="0"/>
+                <w:bCs w:val="0"/>
+                <w:u w:val="none"/>
+              </w:rPr>
+              <w:t>Created server and frontend</w:t>
+            </w:r>
           </w:p>
         </w:tc>
         <w:tc>
@@ -1227,6 +1273,14 @@
                 <w:u w:val="none"/>
               </w:rPr>
             </w:pPr>
+            <w:r>
+              <w:rPr>
+                <w:b w:val="0"/>
+                <w:bCs w:val="0"/>
+                <w:u w:val="none"/>
+              </w:rPr>
+              <w:t>Used Tailwind CSS for the styling</w:t>
+            </w:r>
           </w:p>
         </w:tc>
         <w:tc>
@@ -1871,23 +1925,6 @@
               <w:t>Implement Dashboard</w:t>
             </w:r>
           </w:p>
-          <w:p>
-            <w:pPr>
-              <w:rPr>
-                <w:rFonts w:ascii="Lucida Sans Unicode" w:hAnsi="Lucida Sans Unicode" w:cs="Lucida Sans Unicode"/>
-                <w:sz w:val="22"/>
-                <w:szCs w:val="22"/>
-              </w:rPr>
-            </w:pPr>
-            <w:r>
-              <w:rPr>
-                <w:rFonts w:ascii="Lucida Sans Unicode" w:hAnsi="Lucida Sans Unicode" w:cs="Lucida Sans Unicode"/>
-                <w:sz w:val="22"/>
-                <w:szCs w:val="22"/>
-              </w:rPr>
-              <w:t>Implement Employees Page</w:t>
-            </w:r>
-          </w:p>
         </w:tc>
         <w:tc>
           <w:tcPr>
@@ -1987,6 +2024,14 @@
                 <w:szCs w:val="22"/>
               </w:rPr>
             </w:pPr>
+            <w:r>
+              <w:rPr>
+                <w:rFonts w:ascii="Lucida Sans Unicode" w:hAnsi="Lucida Sans Unicode" w:cs="Lucida Sans Unicode"/>
+                <w:sz w:val="22"/>
+                <w:szCs w:val="22"/>
+              </w:rPr>
+              <w:t>Adam Syed</w:t>
+            </w:r>
           </w:p>
         </w:tc>
         <w:tc>
@@ -2003,6 +2048,22 @@
                 <w:szCs w:val="22"/>
               </w:rPr>
             </w:pPr>
+            <w:r>
+              <w:rPr>
+                <w:rFonts w:ascii="Lucida Sans Unicode" w:hAnsi="Lucida Sans Unicode" w:cs="Lucida Sans Unicode"/>
+                <w:sz w:val="22"/>
+                <w:szCs w:val="22"/>
+              </w:rPr>
+              <w:t>~</w:t>
+            </w:r>
+            <w:r>
+              <w:rPr>
+                <w:rFonts w:ascii="Lucida Sans Unicode" w:hAnsi="Lucida Sans Unicode" w:cs="Lucida Sans Unicode"/>
+                <w:sz w:val="22"/>
+                <w:szCs w:val="22"/>
+              </w:rPr>
+              <w:t>2025-03-18</w:t>
+            </w:r>
           </w:p>
         </w:tc>
       </w:tr>
@@ -2049,6 +2110,22 @@
                 <w:szCs w:val="22"/>
               </w:rPr>
             </w:pPr>
+            <w:r>
+              <w:rPr>
+                <w:rFonts w:ascii="Lucida Sans Unicode" w:hAnsi="Lucida Sans Unicode" w:cs="Lucida Sans Unicode"/>
+                <w:sz w:val="22"/>
+                <w:szCs w:val="22"/>
+              </w:rPr>
+              <w:t>Prabhnoor</w:t>
+            </w:r>
+            <w:r>
+              <w:rPr>
+                <w:rFonts w:ascii="Lucida Sans Unicode" w:hAnsi="Lucida Sans Unicode" w:cs="Lucida Sans Unicode"/>
+                <w:sz w:val="22"/>
+                <w:szCs w:val="22"/>
+              </w:rPr>
+              <w:t xml:space="preserve"> Singh</w:t>
+            </w:r>
           </w:p>
         </w:tc>
         <w:tc>
@@ -2065,6 +2142,22 @@
                 <w:szCs w:val="22"/>
               </w:rPr>
             </w:pPr>
+            <w:r>
+              <w:rPr>
+                <w:rFonts w:ascii="Lucida Sans Unicode" w:hAnsi="Lucida Sans Unicode" w:cs="Lucida Sans Unicode"/>
+                <w:sz w:val="22"/>
+                <w:szCs w:val="22"/>
+              </w:rPr>
+              <w:t>~</w:t>
+            </w:r>
+            <w:r>
+              <w:rPr>
+                <w:rFonts w:ascii="Lucida Sans Unicode" w:hAnsi="Lucida Sans Unicode" w:cs="Lucida Sans Unicode"/>
+                <w:sz w:val="22"/>
+                <w:szCs w:val="22"/>
+              </w:rPr>
+              <w:t>2025-03-18</w:t>
+            </w:r>
           </w:p>
         </w:tc>
       </w:tr>
@@ -2111,6 +2204,14 @@
                 <w:szCs w:val="22"/>
               </w:rPr>
             </w:pPr>
+            <w:r>
+              <w:rPr>
+                <w:rFonts w:ascii="Lucida Sans Unicode" w:hAnsi="Lucida Sans Unicode" w:cs="Lucida Sans Unicode"/>
+                <w:sz w:val="22"/>
+                <w:szCs w:val="22"/>
+              </w:rPr>
+              <w:t>Khoa Huynh</w:t>
+            </w:r>
           </w:p>
         </w:tc>
         <w:tc>
@@ -2127,6 +2228,22 @@
                 <w:szCs w:val="22"/>
               </w:rPr>
             </w:pPr>
+            <w:r>
+              <w:rPr>
+                <w:rFonts w:ascii="Lucida Sans Unicode" w:hAnsi="Lucida Sans Unicode" w:cs="Lucida Sans Unicode"/>
+                <w:sz w:val="22"/>
+                <w:szCs w:val="22"/>
+              </w:rPr>
+              <w:t>~</w:t>
+            </w:r>
+            <w:r>
+              <w:rPr>
+                <w:rFonts w:ascii="Lucida Sans Unicode" w:hAnsi="Lucida Sans Unicode" w:cs="Lucida Sans Unicode"/>
+                <w:sz w:val="22"/>
+                <w:szCs w:val="22"/>
+              </w:rPr>
+              <w:t>2025-03-18</w:t>
+            </w:r>
           </w:p>
         </w:tc>
       </w:tr>
@@ -2173,6 +2290,14 @@
                 <w:szCs w:val="22"/>
               </w:rPr>
             </w:pPr>
+            <w:r>
+              <w:rPr>
+                <w:rFonts w:ascii="Lucida Sans Unicode" w:hAnsi="Lucida Sans Unicode" w:cs="Lucida Sans Unicode"/>
+                <w:sz w:val="22"/>
+                <w:szCs w:val="22"/>
+              </w:rPr>
+              <w:t>Jonathan Weir</w:t>
+            </w:r>
           </w:p>
         </w:tc>
         <w:tc>
@@ -2189,6 +2314,116 @@
                 <w:szCs w:val="22"/>
               </w:rPr>
             </w:pPr>
+            <w:r>
+              <w:rPr>
+                <w:rFonts w:ascii="Lucida Sans Unicode" w:hAnsi="Lucida Sans Unicode" w:cs="Lucida Sans Unicode"/>
+                <w:sz w:val="22"/>
+                <w:szCs w:val="22"/>
+              </w:rPr>
+              <w:t>~</w:t>
+            </w:r>
+            <w:r>
+              <w:rPr>
+                <w:rFonts w:ascii="Lucida Sans Unicode" w:hAnsi="Lucida Sans Unicode" w:cs="Lucida Sans Unicode"/>
+                <w:sz w:val="22"/>
+                <w:szCs w:val="22"/>
+              </w:rPr>
+              <w:t>2025-03-18</w:t>
+            </w:r>
+          </w:p>
+        </w:tc>
+      </w:tr>
+      <w:tr>
+        <w:trPr>
+          <w:trHeight w:val="300"/>
+        </w:trPr>
+        <w:tc>
+          <w:tcPr>
+            <w:tcW w:w="3061" w:type="dxa"/>
+            <w:gridSpan w:val="2"/>
+            <w:tcMar/>
+          </w:tcPr>
+          <w:p>
+            <w:pPr>
+              <w:pStyle w:val="Normal"/>
+              <w:rPr>
+                <w:rFonts w:ascii="Lucida Sans Unicode" w:hAnsi="Lucida Sans Unicode" w:cs="Lucida Sans Unicode"/>
+                <w:sz w:val="22"/>
+                <w:szCs w:val="22"/>
+              </w:rPr>
+            </w:pPr>
+            <w:r>
+              <w:rPr>
+                <w:rFonts w:ascii="Lucida Sans Unicode" w:hAnsi="Lucida Sans Unicode" w:cs="Lucida Sans Unicode"/>
+                <w:sz w:val="22"/>
+                <w:szCs w:val="22"/>
+              </w:rPr>
+              <w:t>Implement Employees Page</w:t>
+            </w:r>
+          </w:p>
+        </w:tc>
+        <w:tc>
+          <w:tcPr>
+            <w:tcW w:w="2621" w:type="dxa"/>
+            <w:tcMar/>
+          </w:tcPr>
+          <w:p>
+            <w:pPr>
+              <w:pStyle w:val="Normal"/>
+              <w:rPr>
+                <w:rFonts w:ascii="Lucida Sans Unicode" w:hAnsi="Lucida Sans Unicode" w:cs="Lucida Sans Unicode"/>
+                <w:sz w:val="22"/>
+                <w:szCs w:val="22"/>
+              </w:rPr>
+            </w:pPr>
+            <w:r>
+              <w:rPr>
+                <w:rFonts w:ascii="Lucida Sans Unicode" w:hAnsi="Lucida Sans Unicode" w:cs="Lucida Sans Unicode"/>
+                <w:sz w:val="22"/>
+                <w:szCs w:val="22"/>
+              </w:rPr>
+              <w:t>Maimaiti</w:t>
+            </w:r>
+            <w:r>
+              <w:rPr>
+                <w:rFonts w:ascii="Lucida Sans Unicode" w:hAnsi="Lucida Sans Unicode" w:cs="Lucida Sans Unicode"/>
+                <w:sz w:val="22"/>
+                <w:szCs w:val="22"/>
+              </w:rPr>
+              <w:t xml:space="preserve"> Waisiman</w:t>
+            </w:r>
+          </w:p>
+        </w:tc>
+        <w:tc>
+          <w:tcPr>
+            <w:tcW w:w="2948" w:type="dxa"/>
+            <w:tcMar/>
+          </w:tcPr>
+          <w:p>
+            <w:pPr>
+              <w:pStyle w:val="Normal"/>
+              <w:rPr>
+                <w:rFonts w:ascii="Lucida Sans Unicode" w:hAnsi="Lucida Sans Unicode" w:cs="Lucida Sans Unicode"/>
+                <w:sz w:val="22"/>
+                <w:szCs w:val="22"/>
+              </w:rPr>
+            </w:pPr>
+            <w:r>
+              <w:rPr>
+                <w:rFonts w:ascii="Lucida Sans Unicode" w:hAnsi="Lucida Sans Unicode" w:cs="Lucida Sans Unicode"/>
+                <w:sz w:val="22"/>
+                <w:szCs w:val="22"/>
+              </w:rPr>
+              <w:t>~</w:t>
+            </w:r>
+            <w:r>
+              <w:rPr>
+                <w:rFonts w:ascii="Lucida Sans Unicode" w:hAnsi="Lucida Sans Unicode" w:cs="Lucida Sans Unicode"/>
+                <w:sz w:val="22"/>
+                <w:szCs w:val="22"/>
+              </w:rPr>
+              <w:t>2025-03-18</w:t>
+            </w:r>
           </w:p>
         </w:tc>
       </w:tr>
@@ -2637,7 +2872,15 @@
                 <w:sz w:val="22"/>
                 <w:szCs w:val="22"/>
               </w:rPr>
-              <w:t>Communicate on discord about the problems</w:t>
+              <w:t xml:space="preserve">Communicate on discord about </w:t>
+            </w:r>
+            <w:r>
+              <w:rPr>
+                <w:rFonts w:ascii="Lucida Sans Unicode" w:hAnsi="Lucida Sans Unicode" w:cs="Lucida Sans Unicode"/>
+                <w:sz w:val="22"/>
+                <w:szCs w:val="22"/>
+              </w:rPr>
+              <w:t>availability.</w:t>
             </w:r>
           </w:p>
         </w:tc>
@@ -2739,6 +2982,107 @@
                 <w:szCs w:val="22"/>
               </w:rPr>
               <w:t>Plan and assign specific tasks to team members. Set deadlines for those tasks.</w:t>
+            </w:r>
+          </w:p>
+        </w:tc>
+      </w:tr>
+      <w:tr>
+        <w:trPr>
+          <w:trHeight w:val="300"/>
+        </w:trPr>
+        <w:tc>
+          <w:tcPr>
+            <w:tcW w:w="2808" w:type="dxa"/>
+            <w:tcMar/>
+          </w:tcPr>
+          <w:p>
+            <w:pPr>
+              <w:pStyle w:val="Normal"/>
+              <w:rPr>
+                <w:rFonts w:ascii="Lucida Sans Unicode" w:hAnsi="Lucida Sans Unicode" w:cs="Lucida Sans Unicode"/>
+                <w:sz w:val="22"/>
+                <w:szCs w:val="22"/>
+              </w:rPr>
+            </w:pPr>
+            <w:r>
+              <w:rPr>
+                <w:rFonts w:ascii="Lucida Sans Unicode" w:hAnsi="Lucida Sans Unicode" w:cs="Lucida Sans Unicode"/>
+                <w:sz w:val="22"/>
+                <w:szCs w:val="22"/>
+              </w:rPr>
+              <w:t>Bug Fixing</w:t>
+            </w:r>
+          </w:p>
+        </w:tc>
+        <w:tc>
+          <w:tcPr>
+            <w:tcW w:w="1800" w:type="dxa"/>
+            <w:tcMar/>
+          </w:tcPr>
+          <w:p>
+            <w:pPr>
+              <w:pStyle w:val="Normal"/>
+              <w:rPr>
+                <w:rFonts w:ascii="Lucida Sans Unicode" w:hAnsi="Lucida Sans Unicode" w:cs="Lucida Sans Unicode"/>
+                <w:sz w:val="22"/>
+                <w:szCs w:val="22"/>
+              </w:rPr>
+            </w:pPr>
+            <w:r>
+              <w:rPr>
+                <w:rFonts w:ascii="Lucida Sans Unicode" w:hAnsi="Lucida Sans Unicode" w:cs="Lucida Sans Unicode"/>
+                <w:sz w:val="22"/>
+                <w:szCs w:val="22"/>
+              </w:rPr>
+              <w:t>medium</w:t>
+            </w:r>
+          </w:p>
+        </w:tc>
+        <w:tc>
+          <w:tcPr>
+            <w:tcW w:w="1800" w:type="dxa"/>
+            <w:tcMar/>
+          </w:tcPr>
+          <w:p>
+            <w:pPr>
+              <w:pStyle w:val="Normal"/>
+              <w:rPr>
+                <w:rFonts w:ascii="Lucida Sans Unicode" w:hAnsi="Lucida Sans Unicode" w:cs="Lucida Sans Unicode"/>
+                <w:sz w:val="22"/>
+                <w:szCs w:val="22"/>
+              </w:rPr>
+            </w:pPr>
+            <w:r>
+              <w:rPr>
+                <w:rFonts w:ascii="Lucida Sans Unicode" w:hAnsi="Lucida Sans Unicode" w:cs="Lucida Sans Unicode"/>
+                <w:sz w:val="22"/>
+                <w:szCs w:val="22"/>
+              </w:rPr>
+              <w:t>medium</w:t>
+            </w:r>
+          </w:p>
+        </w:tc>
+        <w:tc>
+          <w:tcPr>
+            <w:tcW w:w="2448" w:type="dxa"/>
+            <w:tcMar/>
+          </w:tcPr>
+          <w:p>
+            <w:pPr>
+              <w:pStyle w:val="Normal"/>
+              <w:rPr>
+                <w:rFonts w:ascii="Lucida Sans Unicode" w:hAnsi="Lucida Sans Unicode" w:cs="Lucida Sans Unicode"/>
+                <w:sz w:val="22"/>
+                <w:szCs w:val="22"/>
+              </w:rPr>
+            </w:pPr>
+            <w:r>
+              <w:rPr>
+                <w:rFonts w:ascii="Lucida Sans Unicode" w:hAnsi="Lucida Sans Unicode" w:cs="Lucida Sans Unicode"/>
+                <w:sz w:val="22"/>
+                <w:szCs w:val="22"/>
+              </w:rPr>
+              <w:t>Good team communication through discord about issues that arise.</w:t>
             </w:r>
           </w:p>
         </w:tc>

</xml_diff>